<commit_message>
Finalização do arquivo .docx
</commit_message>
<xml_diff>
--- a/Resultado.docx
+++ b/Resultado.docx
@@ -4,7 +4,7 @@
   <w:body>
     <w:p>
       <w:pPr>
-        <w:spacing w:line="360" w:lineRule="auto"/>
+        <w:spacing w:line="276" w:lineRule="auto"/>
         <w:jc w:val="center"/>
         <w:rPr>
           <w:rFonts w:ascii="Times New Roman" w:hAnsi="Times New Roman" w:cs="Times New Roman"/>
@@ -14,6 +14,8 @@
           <w:szCs w:val="28"/>
         </w:rPr>
       </w:pPr>
+      <w:bookmarkStart w:id="0" w:name="_Hlk133591722"/>
+      <w:bookmarkEnd w:id="0"/>
       <w:r>
         <w:rPr>
           <w:rFonts w:ascii="Times New Roman" w:hAnsi="Times New Roman" w:cs="Times New Roman"/>
@@ -32,7 +34,7 @@
           <w:ilvl w:val="0"/>
           <w:numId w:val="2"/>
         </w:numPr>
-        <w:spacing w:line="360" w:lineRule="auto"/>
+        <w:spacing w:line="276" w:lineRule="auto"/>
         <w:jc w:val="both"/>
         <w:rPr>
           <w:rFonts w:ascii="Times New Roman" w:hAnsi="Times New Roman" w:cs="Times New Roman"/>
@@ -52,25 +54,17 @@
           <w:ilvl w:val="0"/>
           <w:numId w:val="2"/>
         </w:numPr>
-        <w:spacing w:line="360" w:lineRule="auto"/>
-        <w:jc w:val="both"/>
-        <w:rPr>
-          <w:rFonts w:ascii="Times New Roman" w:hAnsi="Times New Roman" w:cs="Times New Roman"/>
-        </w:rPr>
-      </w:pPr>
-      <w:proofErr w:type="spellStart"/>
-      <w:r>
-        <w:rPr>
-          <w:rFonts w:ascii="Times New Roman" w:hAnsi="Times New Roman" w:cs="Times New Roman"/>
-        </w:rPr>
-        <w:t>Kayque</w:t>
-      </w:r>
-      <w:proofErr w:type="spellEnd"/>
-      <w:r>
-        <w:rPr>
-          <w:rFonts w:ascii="Times New Roman" w:hAnsi="Times New Roman" w:cs="Times New Roman"/>
-        </w:rPr>
-        <w:t xml:space="preserve"> Lima Nunes - </w:t>
+        <w:spacing w:line="276" w:lineRule="auto"/>
+        <w:jc w:val="both"/>
+        <w:rPr>
+          <w:rFonts w:ascii="Times New Roman" w:hAnsi="Times New Roman" w:cs="Times New Roman"/>
+        </w:rPr>
+      </w:pPr>
+      <w:r>
+        <w:rPr>
+          <w:rFonts w:ascii="Times New Roman" w:hAnsi="Times New Roman" w:cs="Times New Roman"/>
+        </w:rPr>
+        <w:t xml:space="preserve">Kayque Lima Nunes - </w:t>
       </w:r>
       <w:r>
         <w:rPr>
@@ -87,7 +81,7 @@
           <w:ilvl w:val="0"/>
           <w:numId w:val="2"/>
         </w:numPr>
-        <w:spacing w:line="360" w:lineRule="auto"/>
+        <w:spacing w:line="276" w:lineRule="auto"/>
         <w:jc w:val="both"/>
         <w:rPr>
           <w:rFonts w:ascii="Times New Roman" w:hAnsi="Times New Roman" w:cs="Times New Roman"/>
@@ -107,31 +101,17 @@
           <w:ilvl w:val="0"/>
           <w:numId w:val="2"/>
         </w:numPr>
-        <w:spacing w:line="360" w:lineRule="auto"/>
-        <w:jc w:val="both"/>
-        <w:rPr>
-          <w:rFonts w:ascii="Times New Roman" w:hAnsi="Times New Roman" w:cs="Times New Roman"/>
-        </w:rPr>
-      </w:pPr>
-      <w:r>
-        <w:rPr>
-          <w:rFonts w:ascii="Times New Roman" w:hAnsi="Times New Roman" w:cs="Times New Roman"/>
-        </w:rPr>
-        <w:t xml:space="preserve">Ivan Rangel Pestana </w:t>
-      </w:r>
-      <w:proofErr w:type="spellStart"/>
-      <w:r>
-        <w:rPr>
-          <w:rFonts w:ascii="Times New Roman" w:hAnsi="Times New Roman" w:cs="Times New Roman"/>
-        </w:rPr>
-        <w:t>Marcolin</w:t>
-      </w:r>
-      <w:proofErr w:type="spellEnd"/>
-      <w:r>
-        <w:rPr>
-          <w:rFonts w:ascii="Times New Roman" w:hAnsi="Times New Roman" w:cs="Times New Roman"/>
-        </w:rPr>
-        <w:t xml:space="preserve"> - rm551005</w:t>
+        <w:spacing w:line="276" w:lineRule="auto"/>
+        <w:jc w:val="both"/>
+        <w:rPr>
+          <w:rFonts w:ascii="Times New Roman" w:hAnsi="Times New Roman" w:cs="Times New Roman"/>
+        </w:rPr>
+      </w:pPr>
+      <w:r>
+        <w:rPr>
+          <w:rFonts w:ascii="Times New Roman" w:hAnsi="Times New Roman" w:cs="Times New Roman"/>
+        </w:rPr>
+        <w:t>Ivan Rangel Pestana Marcolin - rm551005</w:t>
       </w:r>
     </w:p>
     <w:p>
@@ -141,67 +121,26 @@
           <w:ilvl w:val="0"/>
           <w:numId w:val="2"/>
         </w:numPr>
-        <w:spacing w:line="360" w:lineRule="auto"/>
-        <w:jc w:val="both"/>
-        <w:rPr>
-          <w:rFonts w:ascii="Times New Roman" w:hAnsi="Times New Roman" w:cs="Times New Roman"/>
-        </w:rPr>
-      </w:pPr>
-      <w:r>
-        <w:rPr>
-          <w:rFonts w:ascii="Times New Roman" w:hAnsi="Times New Roman" w:cs="Times New Roman"/>
-        </w:rPr>
-        <w:t xml:space="preserve">Henrique </w:t>
-      </w:r>
-      <w:proofErr w:type="spellStart"/>
-      <w:r>
-        <w:rPr>
-          <w:rFonts w:ascii="Times New Roman" w:hAnsi="Times New Roman" w:cs="Times New Roman"/>
-        </w:rPr>
-        <w:t>Bernardon</w:t>
-      </w:r>
-      <w:proofErr w:type="spellEnd"/>
-      <w:r>
-        <w:rPr>
-          <w:rFonts w:ascii="Times New Roman" w:hAnsi="Times New Roman" w:cs="Times New Roman"/>
-        </w:rPr>
-        <w:t xml:space="preserve"> </w:t>
-      </w:r>
-      <w:proofErr w:type="spellStart"/>
-      <w:r>
-        <w:rPr>
-          <w:rFonts w:ascii="Times New Roman" w:hAnsi="Times New Roman" w:cs="Times New Roman"/>
-        </w:rPr>
-        <w:t>Kaawi</w:t>
-      </w:r>
-      <w:proofErr w:type="spellEnd"/>
-      <w:r>
-        <w:rPr>
-          <w:rFonts w:ascii="Times New Roman" w:hAnsi="Times New Roman" w:cs="Times New Roman"/>
-        </w:rPr>
-        <w:t xml:space="preserve"> </w:t>
-      </w:r>
-      <w:proofErr w:type="spellStart"/>
-      <w:r>
-        <w:rPr>
-          <w:rFonts w:ascii="Times New Roman" w:hAnsi="Times New Roman" w:cs="Times New Roman"/>
-        </w:rPr>
-        <w:t>Massucato</w:t>
-      </w:r>
-      <w:proofErr w:type="spellEnd"/>
-      <w:r>
-        <w:rPr>
-          <w:rFonts w:ascii="Times New Roman" w:hAnsi="Times New Roman" w:cs="Times New Roman"/>
-        </w:rPr>
-        <w:t xml:space="preserve"> - rm99993</w:t>
-      </w:r>
-    </w:p>
-    <w:p>
-      <w:pPr>
-        <w:spacing w:line="360" w:lineRule="auto"/>
+        <w:spacing w:line="276" w:lineRule="auto"/>
+        <w:jc w:val="both"/>
+        <w:rPr>
+          <w:rFonts w:ascii="Times New Roman" w:hAnsi="Times New Roman" w:cs="Times New Roman"/>
+        </w:rPr>
+      </w:pPr>
+      <w:r>
+        <w:rPr>
+          <w:rFonts w:ascii="Times New Roman" w:hAnsi="Times New Roman" w:cs="Times New Roman"/>
+        </w:rPr>
+        <w:t>Henrique Bernardon Kaawi Massucato - rm99993</w:t>
+      </w:r>
+    </w:p>
+    <w:p>
+      <w:pPr>
+        <w:spacing w:line="276" w:lineRule="auto"/>
         <w:ind w:firstLine="708"/>
         <w:rPr>
           <w:rFonts w:ascii="Times New Roman" w:hAnsi="Times New Roman" w:cs="Times New Roman"/>
+          <w:u w:val="single"/>
         </w:rPr>
       </w:pPr>
       <w:r>
@@ -214,10 +153,20 @@
         </w:rPr>
         <w:t>Projeto</w:t>
       </w:r>
-    </w:p>
-    <w:p>
-      <w:pPr>
-        <w:spacing w:line="360" w:lineRule="auto"/>
+      <w:r>
+        <w:rPr>
+          <w:rFonts w:ascii="Times New Roman" w:hAnsi="Times New Roman" w:cs="Times New Roman"/>
+          <w:b/>
+          <w:bCs/>
+          <w:sz w:val="26"/>
+          <w:szCs w:val="26"/>
+        </w:rPr>
+        <w:t xml:space="preserve"> Links</w:t>
+      </w:r>
+    </w:p>
+    <w:p>
+      <w:pPr>
+        <w:spacing w:line="276" w:lineRule="auto"/>
         <w:jc w:val="both"/>
         <w:rPr>
           <w:rFonts w:ascii="Times New Roman" w:hAnsi="Times New Roman" w:cs="Times New Roman"/>
@@ -253,7 +202,7 @@
     </w:p>
     <w:p>
       <w:pPr>
-        <w:spacing w:line="360" w:lineRule="auto"/>
+        <w:spacing w:line="276" w:lineRule="auto"/>
         <w:jc w:val="both"/>
         <w:rPr>
           <w:rFonts w:ascii="Times New Roman" w:hAnsi="Times New Roman" w:cs="Times New Roman"/>
@@ -271,27 +220,13 @@
             <w:rStyle w:val="Hyperlink"/>
             <w:rFonts w:ascii="Times New Roman" w:hAnsi="Times New Roman" w:cs="Times New Roman"/>
           </w:rPr>
-          <w:t>https://jixatos.github.io/C</w:t>
-        </w:r>
-        <w:r>
-          <w:rPr>
-            <w:rStyle w:val="Hyperlink"/>
-            <w:rFonts w:ascii="Times New Roman" w:hAnsi="Times New Roman" w:cs="Times New Roman"/>
-          </w:rPr>
-          <w:t>h</w:t>
-        </w:r>
-        <w:r>
-          <w:rPr>
-            <w:rStyle w:val="Hyperlink"/>
-            <w:rFonts w:ascii="Times New Roman" w:hAnsi="Times New Roman" w:cs="Times New Roman"/>
-          </w:rPr>
-          <w:t>eckpoint-2-1TDSPF/</w:t>
+          <w:t>https://jixatos.github.io/Checkpoint-2-1TDSPF/</w:t>
         </w:r>
       </w:hyperlink>
     </w:p>
     <w:p>
       <w:pPr>
-        <w:spacing w:line="360" w:lineRule="auto"/>
+        <w:spacing w:line="276" w:lineRule="auto"/>
         <w:ind w:firstLine="708"/>
         <w:jc w:val="both"/>
         <w:rPr>
@@ -311,16 +246,130 @@
     </w:p>
     <w:p>
       <w:pPr>
-        <w:spacing w:line="360" w:lineRule="auto"/>
-        <w:jc w:val="both"/>
-        <w:rPr>
-          <w:rFonts w:ascii="Times New Roman" w:hAnsi="Times New Roman" w:cs="Times New Roman"/>
-        </w:rPr>
-      </w:pPr>
-    </w:p>
-    <w:p>
-      <w:pPr>
-        <w:spacing w:line="360" w:lineRule="auto"/>
+        <w:spacing w:line="276" w:lineRule="auto"/>
+        <w:jc w:val="both"/>
+        <w:rPr>
+          <w:rFonts w:ascii="Times New Roman" w:hAnsi="Times New Roman" w:cs="Times New Roman"/>
+          <w:b/>
+          <w:bCs/>
+        </w:rPr>
+      </w:pPr>
+      <w:r>
+        <w:rPr>
+          <w:rFonts w:ascii="Times New Roman" w:hAnsi="Times New Roman" w:cs="Times New Roman"/>
+          <w:b/>
+          <w:bCs/>
+          <w:noProof/>
+        </w:rPr>
+        <w:drawing>
+          <wp:inline distT="0" distB="0" distL="0" distR="0" wp14:anchorId="5A25C4D9" wp14:editId="64593A63">
+            <wp:extent cx="5396230" cy="3034030"/>
+            <wp:effectExtent l="0" t="0" r="0" b="0"/>
+            <wp:docPr id="779571166" name="Imagem 11"/>
+            <wp:cNvGraphicFramePr>
+              <a:graphicFrameLocks xmlns:a="http://schemas.openxmlformats.org/drawingml/2006/main" noChangeAspect="1"/>
+            </wp:cNvGraphicFramePr>
+            <a:graphic xmlns:a="http://schemas.openxmlformats.org/drawingml/2006/main">
+              <a:graphicData uri="http://schemas.openxmlformats.org/drawingml/2006/picture">
+                <pic:pic xmlns:pic="http://schemas.openxmlformats.org/drawingml/2006/picture">
+                  <pic:nvPicPr>
+                    <pic:cNvPr id="0" name="Picture 11"/>
+                    <pic:cNvPicPr>
+                      <a:picLocks noChangeAspect="1" noChangeArrowheads="1"/>
+                    </pic:cNvPicPr>
+                  </pic:nvPicPr>
+                  <pic:blipFill>
+                    <a:blip r:embed="rId7" cstate="print">
+                      <a:extLst>
+                        <a:ext uri="{28A0092B-C50C-407E-A947-70E740481C1C}">
+                          <a14:useLocalDpi xmlns:a14="http://schemas.microsoft.com/office/drawing/2010/main" val="0"/>
+                        </a:ext>
+                      </a:extLst>
+                    </a:blip>
+                    <a:srcRect/>
+                    <a:stretch>
+                      <a:fillRect/>
+                    </a:stretch>
+                  </pic:blipFill>
+                  <pic:spPr bwMode="auto">
+                    <a:xfrm>
+                      <a:off x="0" y="0"/>
+                      <a:ext cx="5396230" cy="3034030"/>
+                    </a:xfrm>
+                    <a:prstGeom prst="rect">
+                      <a:avLst/>
+                    </a:prstGeom>
+                    <a:noFill/>
+                    <a:ln>
+                      <a:noFill/>
+                    </a:ln>
+                  </pic:spPr>
+                </pic:pic>
+              </a:graphicData>
+            </a:graphic>
+          </wp:inline>
+        </w:drawing>
+      </w:r>
+      <w:r>
+        <w:rPr>
+          <w:rFonts w:ascii="Times New Roman" w:hAnsi="Times New Roman" w:cs="Times New Roman"/>
+          <w:b/>
+          <w:bCs/>
+          <w:noProof/>
+        </w:rPr>
+        <w:drawing>
+          <wp:inline distT="0" distB="0" distL="0" distR="0" wp14:anchorId="1647F52D" wp14:editId="2AECACFC">
+            <wp:extent cx="5396230" cy="3034030"/>
+            <wp:effectExtent l="0" t="0" r="0" b="0"/>
+            <wp:docPr id="473377044" name="Imagem 10"/>
+            <wp:cNvGraphicFramePr>
+              <a:graphicFrameLocks xmlns:a="http://schemas.openxmlformats.org/drawingml/2006/main" noChangeAspect="1"/>
+            </wp:cNvGraphicFramePr>
+            <a:graphic xmlns:a="http://schemas.openxmlformats.org/drawingml/2006/main">
+              <a:graphicData uri="http://schemas.openxmlformats.org/drawingml/2006/picture">
+                <pic:pic xmlns:pic="http://schemas.openxmlformats.org/drawingml/2006/picture">
+                  <pic:nvPicPr>
+                    <pic:cNvPr id="0" name="Picture 10"/>
+                    <pic:cNvPicPr>
+                      <a:picLocks noChangeAspect="1" noChangeArrowheads="1"/>
+                    </pic:cNvPicPr>
+                  </pic:nvPicPr>
+                  <pic:blipFill>
+                    <a:blip r:embed="rId8" cstate="print">
+                      <a:extLst>
+                        <a:ext uri="{28A0092B-C50C-407E-A947-70E740481C1C}">
+                          <a14:useLocalDpi xmlns:a14="http://schemas.microsoft.com/office/drawing/2010/main" val="0"/>
+                        </a:ext>
+                      </a:extLst>
+                    </a:blip>
+                    <a:srcRect/>
+                    <a:stretch>
+                      <a:fillRect/>
+                    </a:stretch>
+                  </pic:blipFill>
+                  <pic:spPr bwMode="auto">
+                    <a:xfrm>
+                      <a:off x="0" y="0"/>
+                      <a:ext cx="5396230" cy="3034030"/>
+                    </a:xfrm>
+                    <a:prstGeom prst="rect">
+                      <a:avLst/>
+                    </a:prstGeom>
+                    <a:noFill/>
+                    <a:ln>
+                      <a:noFill/>
+                    </a:ln>
+                  </pic:spPr>
+                </pic:pic>
+              </a:graphicData>
+            </a:graphic>
+          </wp:inline>
+        </w:drawing>
+      </w:r>
+    </w:p>
+    <w:p>
+      <w:pPr>
+        <w:spacing w:line="276" w:lineRule="auto"/>
         <w:ind w:firstLine="708"/>
         <w:jc w:val="both"/>
         <w:rPr>
@@ -335,37 +384,164 @@
           <w:b/>
           <w:bCs/>
         </w:rPr>
-        <w:t xml:space="preserve">Esse é o código da página </w:t>
-      </w:r>
-      <w:r>
-        <w:rPr>
-          <w:rFonts w:ascii="Times New Roman" w:hAnsi="Times New Roman" w:cs="Times New Roman"/>
-          <w:b/>
-          <w:bCs/>
-        </w:rPr>
-        <w:t>games</w:t>
-      </w:r>
-      <w:r>
-        <w:rPr>
-          <w:rFonts w:ascii="Times New Roman" w:hAnsi="Times New Roman" w:cs="Times New Roman"/>
-          <w:b/>
-          <w:bCs/>
-        </w:rPr>
-        <w:t>.html.</w:t>
-      </w:r>
-    </w:p>
-    <w:p>
-      <w:pPr>
-        <w:spacing w:line="360" w:lineRule="auto"/>
-        <w:jc w:val="both"/>
-        <w:rPr>
-          <w:rFonts w:ascii="Times New Roman" w:hAnsi="Times New Roman" w:cs="Times New Roman"/>
-        </w:rPr>
-      </w:pPr>
-    </w:p>
-    <w:p>
-      <w:pPr>
-        <w:spacing w:line="360" w:lineRule="auto"/>
+        <w:lastRenderedPageBreak/>
+        <w:t>Esse é o código da página games.html.</w:t>
+      </w:r>
+    </w:p>
+    <w:p>
+      <w:pPr>
+        <w:spacing w:line="276" w:lineRule="auto"/>
+        <w:jc w:val="both"/>
+        <w:rPr>
+          <w:rFonts w:ascii="Times New Roman" w:hAnsi="Times New Roman" w:cs="Times New Roman"/>
+          <w:b/>
+          <w:bCs/>
+        </w:rPr>
+      </w:pPr>
+      <w:r>
+        <w:rPr>
+          <w:rFonts w:ascii="Times New Roman" w:hAnsi="Times New Roman" w:cs="Times New Roman"/>
+          <w:b/>
+          <w:bCs/>
+          <w:noProof/>
+        </w:rPr>
+        <w:drawing>
+          <wp:inline distT="0" distB="0" distL="0" distR="0" wp14:anchorId="34DA204A" wp14:editId="7FEC1E95">
+            <wp:extent cx="5396230" cy="3034030"/>
+            <wp:effectExtent l="0" t="0" r="0" b="0"/>
+            <wp:docPr id="998676684" name="Imagem 12"/>
+            <wp:cNvGraphicFramePr>
+              <a:graphicFrameLocks xmlns:a="http://schemas.openxmlformats.org/drawingml/2006/main" noChangeAspect="1"/>
+            </wp:cNvGraphicFramePr>
+            <a:graphic xmlns:a="http://schemas.openxmlformats.org/drawingml/2006/main">
+              <a:graphicData uri="http://schemas.openxmlformats.org/drawingml/2006/picture">
+                <pic:pic xmlns:pic="http://schemas.openxmlformats.org/drawingml/2006/picture">
+                  <pic:nvPicPr>
+                    <pic:cNvPr id="0" name="Picture 12"/>
+                    <pic:cNvPicPr>
+                      <a:picLocks noChangeAspect="1" noChangeArrowheads="1"/>
+                    </pic:cNvPicPr>
+                  </pic:nvPicPr>
+                  <pic:blipFill>
+                    <a:blip r:embed="rId9" cstate="print">
+                      <a:extLst>
+                        <a:ext uri="{28A0092B-C50C-407E-A947-70E740481C1C}">
+                          <a14:useLocalDpi xmlns:a14="http://schemas.microsoft.com/office/drawing/2010/main" val="0"/>
+                        </a:ext>
+                      </a:extLst>
+                    </a:blip>
+                    <a:srcRect/>
+                    <a:stretch>
+                      <a:fillRect/>
+                    </a:stretch>
+                  </pic:blipFill>
+                  <pic:spPr bwMode="auto">
+                    <a:xfrm>
+                      <a:off x="0" y="0"/>
+                      <a:ext cx="5396230" cy="3034030"/>
+                    </a:xfrm>
+                    <a:prstGeom prst="rect">
+                      <a:avLst/>
+                    </a:prstGeom>
+                    <a:noFill/>
+                    <a:ln>
+                      <a:noFill/>
+                    </a:ln>
+                  </pic:spPr>
+                </pic:pic>
+              </a:graphicData>
+            </a:graphic>
+          </wp:inline>
+        </w:drawing>
+      </w:r>
+    </w:p>
+    <w:p>
+      <w:pPr>
+        <w:spacing w:line="276" w:lineRule="auto"/>
+        <w:jc w:val="both"/>
+        <w:rPr>
+          <w:rFonts w:ascii="Times New Roman" w:hAnsi="Times New Roman" w:cs="Times New Roman"/>
+          <w:b/>
+          <w:bCs/>
+        </w:rPr>
+      </w:pPr>
+      <w:r>
+        <w:rPr>
+          <w:rFonts w:ascii="Times New Roman" w:hAnsi="Times New Roman" w:cs="Times New Roman"/>
+          <w:b/>
+          <w:bCs/>
+          <w:noProof/>
+        </w:rPr>
+        <w:drawing>
+          <wp:inline distT="0" distB="0" distL="0" distR="0" wp14:anchorId="62396F9B" wp14:editId="612343B3">
+            <wp:extent cx="5396230" cy="3034030"/>
+            <wp:effectExtent l="0" t="0" r="0" b="0"/>
+            <wp:docPr id="1546560151" name="Imagem 13"/>
+            <wp:cNvGraphicFramePr>
+              <a:graphicFrameLocks xmlns:a="http://schemas.openxmlformats.org/drawingml/2006/main" noChangeAspect="1"/>
+            </wp:cNvGraphicFramePr>
+            <a:graphic xmlns:a="http://schemas.openxmlformats.org/drawingml/2006/main">
+              <a:graphicData uri="http://schemas.openxmlformats.org/drawingml/2006/picture">
+                <pic:pic xmlns:pic="http://schemas.openxmlformats.org/drawingml/2006/picture">
+                  <pic:nvPicPr>
+                    <pic:cNvPr id="0" name="Picture 13"/>
+                    <pic:cNvPicPr>
+                      <a:picLocks noChangeAspect="1" noChangeArrowheads="1"/>
+                    </pic:cNvPicPr>
+                  </pic:nvPicPr>
+                  <pic:blipFill>
+                    <a:blip r:embed="rId10" cstate="print">
+                      <a:extLst>
+                        <a:ext uri="{28A0092B-C50C-407E-A947-70E740481C1C}">
+                          <a14:useLocalDpi xmlns:a14="http://schemas.microsoft.com/office/drawing/2010/main" val="0"/>
+                        </a:ext>
+                      </a:extLst>
+                    </a:blip>
+                    <a:srcRect/>
+                    <a:stretch>
+                      <a:fillRect/>
+                    </a:stretch>
+                  </pic:blipFill>
+                  <pic:spPr bwMode="auto">
+                    <a:xfrm>
+                      <a:off x="0" y="0"/>
+                      <a:ext cx="5396230" cy="3034030"/>
+                    </a:xfrm>
+                    <a:prstGeom prst="rect">
+                      <a:avLst/>
+                    </a:prstGeom>
+                    <a:noFill/>
+                    <a:ln>
+                      <a:noFill/>
+                    </a:ln>
+                  </pic:spPr>
+                </pic:pic>
+              </a:graphicData>
+            </a:graphic>
+          </wp:inline>
+        </w:drawing>
+      </w:r>
+    </w:p>
+    <w:p>
+      <w:pPr>
+        <w:rPr>
+          <w:rFonts w:ascii="Times New Roman" w:hAnsi="Times New Roman" w:cs="Times New Roman"/>
+          <w:b/>
+          <w:bCs/>
+        </w:rPr>
+      </w:pPr>
+      <w:r>
+        <w:rPr>
+          <w:rFonts w:ascii="Times New Roman" w:hAnsi="Times New Roman" w:cs="Times New Roman"/>
+          <w:b/>
+          <w:bCs/>
+        </w:rPr>
+        <w:br w:type="page"/>
+      </w:r>
+    </w:p>
+    <w:p>
+      <w:pPr>
+        <w:spacing w:line="276" w:lineRule="auto"/>
         <w:ind w:firstLine="708"/>
         <w:jc w:val="both"/>
         <w:rPr>
@@ -380,37 +556,183 @@
           <w:b/>
           <w:bCs/>
         </w:rPr>
-        <w:t xml:space="preserve">Esse é o código da página </w:t>
-      </w:r>
-      <w:r>
-        <w:rPr>
-          <w:rFonts w:ascii="Times New Roman" w:hAnsi="Times New Roman" w:cs="Times New Roman"/>
-          <w:b/>
-          <w:bCs/>
-        </w:rPr>
-        <w:t>mobile</w:t>
-      </w:r>
-      <w:r>
-        <w:rPr>
-          <w:rFonts w:ascii="Times New Roman" w:hAnsi="Times New Roman" w:cs="Times New Roman"/>
-          <w:b/>
-          <w:bCs/>
-        </w:rPr>
-        <w:t>.html.</w:t>
-      </w:r>
-    </w:p>
-    <w:p>
-      <w:pPr>
-        <w:spacing w:line="360" w:lineRule="auto"/>
-        <w:jc w:val="both"/>
-        <w:rPr>
-          <w:rFonts w:ascii="Times New Roman" w:hAnsi="Times New Roman" w:cs="Times New Roman"/>
-        </w:rPr>
-      </w:pPr>
-    </w:p>
-    <w:p>
-      <w:pPr>
-        <w:spacing w:line="360" w:lineRule="auto"/>
+        <w:lastRenderedPageBreak/>
+        <w:t>Esse é o código da página mobile.html.</w:t>
+      </w:r>
+    </w:p>
+    <w:p>
+      <w:pPr>
+        <w:spacing w:line="276" w:lineRule="auto"/>
+        <w:jc w:val="both"/>
+        <w:rPr>
+          <w:rFonts w:ascii="Times New Roman" w:hAnsi="Times New Roman" w:cs="Times New Roman"/>
+          <w:b/>
+          <w:bCs/>
+        </w:rPr>
+      </w:pPr>
+      <w:r>
+        <w:rPr>
+          <w:rFonts w:ascii="Times New Roman" w:hAnsi="Times New Roman" w:cs="Times New Roman"/>
+          <w:b/>
+          <w:bCs/>
+          <w:noProof/>
+        </w:rPr>
+        <w:drawing>
+          <wp:inline distT="0" distB="0" distL="0" distR="0" wp14:anchorId="55B468AA" wp14:editId="161E2641">
+            <wp:extent cx="5396230" cy="3034030"/>
+            <wp:effectExtent l="0" t="0" r="0" b="0"/>
+            <wp:docPr id="1101798961" name="Imagem 14"/>
+            <wp:cNvGraphicFramePr>
+              <a:graphicFrameLocks xmlns:a="http://schemas.openxmlformats.org/drawingml/2006/main" noChangeAspect="1"/>
+            </wp:cNvGraphicFramePr>
+            <a:graphic xmlns:a="http://schemas.openxmlformats.org/drawingml/2006/main">
+              <a:graphicData uri="http://schemas.openxmlformats.org/drawingml/2006/picture">
+                <pic:pic xmlns:pic="http://schemas.openxmlformats.org/drawingml/2006/picture">
+                  <pic:nvPicPr>
+                    <pic:cNvPr id="0" name="Picture 14"/>
+                    <pic:cNvPicPr>
+                      <a:picLocks noChangeAspect="1" noChangeArrowheads="1"/>
+                    </pic:cNvPicPr>
+                  </pic:nvPicPr>
+                  <pic:blipFill>
+                    <a:blip r:embed="rId11" cstate="print">
+                      <a:extLst>
+                        <a:ext uri="{28A0092B-C50C-407E-A947-70E740481C1C}">
+                          <a14:useLocalDpi xmlns:a14="http://schemas.microsoft.com/office/drawing/2010/main" val="0"/>
+                        </a:ext>
+                      </a:extLst>
+                    </a:blip>
+                    <a:srcRect/>
+                    <a:stretch>
+                      <a:fillRect/>
+                    </a:stretch>
+                  </pic:blipFill>
+                  <pic:spPr bwMode="auto">
+                    <a:xfrm>
+                      <a:off x="0" y="0"/>
+                      <a:ext cx="5396230" cy="3034030"/>
+                    </a:xfrm>
+                    <a:prstGeom prst="rect">
+                      <a:avLst/>
+                    </a:prstGeom>
+                    <a:noFill/>
+                    <a:ln>
+                      <a:noFill/>
+                    </a:ln>
+                  </pic:spPr>
+                </pic:pic>
+              </a:graphicData>
+            </a:graphic>
+          </wp:inline>
+        </w:drawing>
+      </w:r>
+    </w:p>
+    <w:p>
+      <w:pPr>
+        <w:spacing w:line="276" w:lineRule="auto"/>
+        <w:jc w:val="both"/>
+        <w:rPr>
+          <w:rFonts w:ascii="Times New Roman" w:hAnsi="Times New Roman" w:cs="Times New Roman"/>
+          <w:b/>
+          <w:bCs/>
+        </w:rPr>
+      </w:pPr>
+      <w:r>
+        <w:rPr>
+          <w:rFonts w:ascii="Times New Roman" w:hAnsi="Times New Roman" w:cs="Times New Roman"/>
+          <w:b/>
+          <w:bCs/>
+          <w:noProof/>
+        </w:rPr>
+        <w:drawing>
+          <wp:inline distT="0" distB="0" distL="0" distR="0" wp14:anchorId="0AE8C756" wp14:editId="6119EEB3">
+            <wp:extent cx="5396230" cy="3034030"/>
+            <wp:effectExtent l="0" t="0" r="0" b="0"/>
+            <wp:docPr id="1319951549" name="Imagem 15"/>
+            <wp:cNvGraphicFramePr>
+              <a:graphicFrameLocks xmlns:a="http://schemas.openxmlformats.org/drawingml/2006/main" noChangeAspect="1"/>
+            </wp:cNvGraphicFramePr>
+            <a:graphic xmlns:a="http://schemas.openxmlformats.org/drawingml/2006/main">
+              <a:graphicData uri="http://schemas.openxmlformats.org/drawingml/2006/picture">
+                <pic:pic xmlns:pic="http://schemas.openxmlformats.org/drawingml/2006/picture">
+                  <pic:nvPicPr>
+                    <pic:cNvPr id="0" name="Picture 15"/>
+                    <pic:cNvPicPr>
+                      <a:picLocks noChangeAspect="1" noChangeArrowheads="1"/>
+                    </pic:cNvPicPr>
+                  </pic:nvPicPr>
+                  <pic:blipFill>
+                    <a:blip r:embed="rId12" cstate="print">
+                      <a:extLst>
+                        <a:ext uri="{28A0092B-C50C-407E-A947-70E740481C1C}">
+                          <a14:useLocalDpi xmlns:a14="http://schemas.microsoft.com/office/drawing/2010/main" val="0"/>
+                        </a:ext>
+                      </a:extLst>
+                    </a:blip>
+                    <a:srcRect/>
+                    <a:stretch>
+                      <a:fillRect/>
+                    </a:stretch>
+                  </pic:blipFill>
+                  <pic:spPr bwMode="auto">
+                    <a:xfrm>
+                      <a:off x="0" y="0"/>
+                      <a:ext cx="5396230" cy="3034030"/>
+                    </a:xfrm>
+                    <a:prstGeom prst="rect">
+                      <a:avLst/>
+                    </a:prstGeom>
+                    <a:noFill/>
+                    <a:ln>
+                      <a:noFill/>
+                    </a:ln>
+                  </pic:spPr>
+                </pic:pic>
+              </a:graphicData>
+            </a:graphic>
+          </wp:inline>
+        </w:drawing>
+      </w:r>
+    </w:p>
+    <w:p>
+      <w:pPr>
+        <w:spacing w:line="276" w:lineRule="auto"/>
+        <w:jc w:val="both"/>
+        <w:rPr>
+          <w:rFonts w:ascii="Times New Roman" w:hAnsi="Times New Roman" w:cs="Times New Roman"/>
+          <w:b/>
+          <w:bCs/>
+        </w:rPr>
+      </w:pPr>
+      <w:r>
+        <w:rPr>
+          <w:rFonts w:ascii="Times New Roman" w:hAnsi="Times New Roman" w:cs="Times New Roman"/>
+          <w:b/>
+          <w:bCs/>
+        </w:rPr>
+        <w:tab/>
+      </w:r>
+    </w:p>
+    <w:p>
+      <w:pPr>
+        <w:rPr>
+          <w:rFonts w:ascii="Times New Roman" w:hAnsi="Times New Roman" w:cs="Times New Roman"/>
+          <w:b/>
+          <w:bCs/>
+        </w:rPr>
+      </w:pPr>
+      <w:r>
+        <w:rPr>
+          <w:rFonts w:ascii="Times New Roman" w:hAnsi="Times New Roman" w:cs="Times New Roman"/>
+          <w:b/>
+          <w:bCs/>
+        </w:rPr>
+        <w:br w:type="page"/>
+      </w:r>
+    </w:p>
+    <w:p>
+      <w:pPr>
+        <w:spacing w:line="276" w:lineRule="auto"/>
         <w:ind w:firstLine="708"/>
         <w:jc w:val="both"/>
         <w:rPr>
@@ -425,37 +747,172 @@
           <w:b/>
           <w:bCs/>
         </w:rPr>
-        <w:t xml:space="preserve">Esse é o código da página </w:t>
-      </w:r>
-      <w:r>
-        <w:rPr>
-          <w:rFonts w:ascii="Times New Roman" w:hAnsi="Times New Roman" w:cs="Times New Roman"/>
-          <w:b/>
-          <w:bCs/>
-        </w:rPr>
-        <w:t>tecnologia</w:t>
-      </w:r>
-      <w:r>
-        <w:rPr>
-          <w:rFonts w:ascii="Times New Roman" w:hAnsi="Times New Roman" w:cs="Times New Roman"/>
-          <w:b/>
-          <w:bCs/>
-        </w:rPr>
-        <w:t>.html.</w:t>
-      </w:r>
-    </w:p>
-    <w:p>
-      <w:pPr>
-        <w:spacing w:line="360" w:lineRule="auto"/>
-        <w:jc w:val="both"/>
-        <w:rPr>
-          <w:rFonts w:ascii="Times New Roman" w:hAnsi="Times New Roman" w:cs="Times New Roman"/>
-        </w:rPr>
-      </w:pPr>
-    </w:p>
-    <w:p>
-      <w:pPr>
-        <w:spacing w:line="360" w:lineRule="auto"/>
+        <w:lastRenderedPageBreak/>
+        <w:t>Esse é o código tecnologia.html</w:t>
+      </w:r>
+    </w:p>
+    <w:p>
+      <w:pPr>
+        <w:spacing w:line="276" w:lineRule="auto"/>
+        <w:jc w:val="both"/>
+        <w:rPr>
+          <w:rFonts w:ascii="Times New Roman" w:hAnsi="Times New Roman" w:cs="Times New Roman"/>
+          <w:b/>
+          <w:bCs/>
+        </w:rPr>
+      </w:pPr>
+      <w:r>
+        <w:rPr>
+          <w:rFonts w:ascii="Times New Roman" w:hAnsi="Times New Roman" w:cs="Times New Roman"/>
+          <w:b/>
+          <w:bCs/>
+          <w:noProof/>
+        </w:rPr>
+        <w:drawing>
+          <wp:inline distT="0" distB="0" distL="0" distR="0" wp14:anchorId="5C2DEB41" wp14:editId="5697745A">
+            <wp:extent cx="5396230" cy="3034030"/>
+            <wp:effectExtent l="0" t="0" r="0" b="0"/>
+            <wp:docPr id="1103181333" name="Imagem 17"/>
+            <wp:cNvGraphicFramePr>
+              <a:graphicFrameLocks xmlns:a="http://schemas.openxmlformats.org/drawingml/2006/main" noChangeAspect="1"/>
+            </wp:cNvGraphicFramePr>
+            <a:graphic xmlns:a="http://schemas.openxmlformats.org/drawingml/2006/main">
+              <a:graphicData uri="http://schemas.openxmlformats.org/drawingml/2006/picture">
+                <pic:pic xmlns:pic="http://schemas.openxmlformats.org/drawingml/2006/picture">
+                  <pic:nvPicPr>
+                    <pic:cNvPr id="0" name="Picture 17"/>
+                    <pic:cNvPicPr>
+                      <a:picLocks noChangeAspect="1" noChangeArrowheads="1"/>
+                    </pic:cNvPicPr>
+                  </pic:nvPicPr>
+                  <pic:blipFill>
+                    <a:blip r:embed="rId13" cstate="print">
+                      <a:extLst>
+                        <a:ext uri="{28A0092B-C50C-407E-A947-70E740481C1C}">
+                          <a14:useLocalDpi xmlns:a14="http://schemas.microsoft.com/office/drawing/2010/main" val="0"/>
+                        </a:ext>
+                      </a:extLst>
+                    </a:blip>
+                    <a:srcRect/>
+                    <a:stretch>
+                      <a:fillRect/>
+                    </a:stretch>
+                  </pic:blipFill>
+                  <pic:spPr bwMode="auto">
+                    <a:xfrm>
+                      <a:off x="0" y="0"/>
+                      <a:ext cx="5396230" cy="3034030"/>
+                    </a:xfrm>
+                    <a:prstGeom prst="rect">
+                      <a:avLst/>
+                    </a:prstGeom>
+                    <a:noFill/>
+                    <a:ln>
+                      <a:noFill/>
+                    </a:ln>
+                  </pic:spPr>
+                </pic:pic>
+              </a:graphicData>
+            </a:graphic>
+          </wp:inline>
+        </w:drawing>
+      </w:r>
+      <w:r>
+        <w:rPr>
+          <w:rFonts w:ascii="Times New Roman" w:hAnsi="Times New Roman" w:cs="Times New Roman"/>
+          <w:b/>
+          <w:bCs/>
+          <w:noProof/>
+        </w:rPr>
+        <w:drawing>
+          <wp:inline distT="0" distB="0" distL="0" distR="0" wp14:anchorId="2713FA9B" wp14:editId="32206881">
+            <wp:extent cx="5396230" cy="3034030"/>
+            <wp:effectExtent l="0" t="0" r="0" b="0"/>
+            <wp:docPr id="414879799" name="Imagem 16"/>
+            <wp:cNvGraphicFramePr>
+              <a:graphicFrameLocks xmlns:a="http://schemas.openxmlformats.org/drawingml/2006/main" noChangeAspect="1"/>
+            </wp:cNvGraphicFramePr>
+            <a:graphic xmlns:a="http://schemas.openxmlformats.org/drawingml/2006/main">
+              <a:graphicData uri="http://schemas.openxmlformats.org/drawingml/2006/picture">
+                <pic:pic xmlns:pic="http://schemas.openxmlformats.org/drawingml/2006/picture">
+                  <pic:nvPicPr>
+                    <pic:cNvPr id="0" name="Picture 16"/>
+                    <pic:cNvPicPr>
+                      <a:picLocks noChangeAspect="1" noChangeArrowheads="1"/>
+                    </pic:cNvPicPr>
+                  </pic:nvPicPr>
+                  <pic:blipFill>
+                    <a:blip r:embed="rId14" cstate="print">
+                      <a:extLst>
+                        <a:ext uri="{28A0092B-C50C-407E-A947-70E740481C1C}">
+                          <a14:useLocalDpi xmlns:a14="http://schemas.microsoft.com/office/drawing/2010/main" val="0"/>
+                        </a:ext>
+                      </a:extLst>
+                    </a:blip>
+                    <a:srcRect/>
+                    <a:stretch>
+                      <a:fillRect/>
+                    </a:stretch>
+                  </pic:blipFill>
+                  <pic:spPr bwMode="auto">
+                    <a:xfrm>
+                      <a:off x="0" y="0"/>
+                      <a:ext cx="5396230" cy="3034030"/>
+                    </a:xfrm>
+                    <a:prstGeom prst="rect">
+                      <a:avLst/>
+                    </a:prstGeom>
+                    <a:noFill/>
+                    <a:ln>
+                      <a:noFill/>
+                    </a:ln>
+                  </pic:spPr>
+                </pic:pic>
+              </a:graphicData>
+            </a:graphic>
+          </wp:inline>
+        </w:drawing>
+      </w:r>
+    </w:p>
+    <w:p>
+      <w:pPr>
+        <w:spacing w:line="276" w:lineRule="auto"/>
+        <w:jc w:val="both"/>
+        <w:rPr>
+          <w:rFonts w:ascii="Times New Roman" w:hAnsi="Times New Roman" w:cs="Times New Roman"/>
+          <w:b/>
+          <w:bCs/>
+        </w:rPr>
+      </w:pPr>
+      <w:r>
+        <w:rPr>
+          <w:rFonts w:ascii="Times New Roman" w:hAnsi="Times New Roman" w:cs="Times New Roman"/>
+          <w:b/>
+          <w:bCs/>
+        </w:rPr>
+        <w:tab/>
+      </w:r>
+    </w:p>
+    <w:p>
+      <w:pPr>
+        <w:rPr>
+          <w:rFonts w:ascii="Times New Roman" w:hAnsi="Times New Roman" w:cs="Times New Roman"/>
+          <w:b/>
+          <w:bCs/>
+        </w:rPr>
+      </w:pPr>
+      <w:r>
+        <w:rPr>
+          <w:rFonts w:ascii="Times New Roman" w:hAnsi="Times New Roman" w:cs="Times New Roman"/>
+          <w:b/>
+          <w:bCs/>
+        </w:rPr>
+        <w:br w:type="page"/>
+      </w:r>
+    </w:p>
+    <w:p>
+      <w:pPr>
+        <w:spacing w:line="276" w:lineRule="auto"/>
         <w:ind w:firstLine="708"/>
         <w:jc w:val="both"/>
         <w:rPr>
@@ -470,32 +927,568 @@
           <w:b/>
           <w:bCs/>
         </w:rPr>
-        <w:t xml:space="preserve">Esse é o código da página </w:t>
-      </w:r>
-      <w:r>
-        <w:rPr>
-          <w:rFonts w:ascii="Times New Roman" w:hAnsi="Times New Roman" w:cs="Times New Roman"/>
-          <w:b/>
-          <w:bCs/>
-        </w:rPr>
-        <w:t>estilo.cs</w:t>
-      </w:r>
-      <w:r>
-        <w:rPr>
-          <w:rFonts w:ascii="Times New Roman" w:hAnsi="Times New Roman" w:cs="Times New Roman"/>
-          <w:b/>
-          <w:bCs/>
-        </w:rPr>
-        <w:t>s.</w:t>
-      </w:r>
-    </w:p>
-    <w:p>
-      <w:pPr>
-        <w:spacing w:line="360" w:lineRule="auto"/>
-        <w:rPr>
-          <w:rFonts w:ascii="Times New Roman" w:hAnsi="Times New Roman" w:cs="Times New Roman"/>
-        </w:rPr>
-      </w:pPr>
+        <w:lastRenderedPageBreak/>
+        <w:t xml:space="preserve">Esse é o código </w:t>
+      </w:r>
+      <w:r>
+        <w:rPr>
+          <w:rFonts w:ascii="Times New Roman" w:hAnsi="Times New Roman" w:cs="Times New Roman"/>
+          <w:b/>
+          <w:bCs/>
+        </w:rPr>
+        <w:t>estilo.css.</w:t>
+      </w:r>
+    </w:p>
+    <w:p>
+      <w:pPr>
+        <w:spacing w:line="276" w:lineRule="auto"/>
+        <w:jc w:val="both"/>
+        <w:rPr>
+          <w:rFonts w:ascii="Times New Roman" w:hAnsi="Times New Roman" w:cs="Times New Roman"/>
+          <w:b/>
+          <w:bCs/>
+        </w:rPr>
+      </w:pPr>
+      <w:r>
+        <w:rPr>
+          <w:rFonts w:ascii="Times New Roman" w:hAnsi="Times New Roman" w:cs="Times New Roman"/>
+          <w:b/>
+          <w:bCs/>
+          <w:noProof/>
+        </w:rPr>
+        <w:drawing>
+          <wp:inline distT="0" distB="0" distL="0" distR="0" wp14:anchorId="5A4F5FD0" wp14:editId="49CE0800">
+            <wp:extent cx="5396230" cy="3034030"/>
+            <wp:effectExtent l="0" t="0" r="0" b="0"/>
+            <wp:docPr id="563694638" name="Imagem 18"/>
+            <wp:cNvGraphicFramePr>
+              <a:graphicFrameLocks xmlns:a="http://schemas.openxmlformats.org/drawingml/2006/main" noChangeAspect="1"/>
+            </wp:cNvGraphicFramePr>
+            <a:graphic xmlns:a="http://schemas.openxmlformats.org/drawingml/2006/main">
+              <a:graphicData uri="http://schemas.openxmlformats.org/drawingml/2006/picture">
+                <pic:pic xmlns:pic="http://schemas.openxmlformats.org/drawingml/2006/picture">
+                  <pic:nvPicPr>
+                    <pic:cNvPr id="0" name="Picture 18"/>
+                    <pic:cNvPicPr>
+                      <a:picLocks noChangeAspect="1" noChangeArrowheads="1"/>
+                    </pic:cNvPicPr>
+                  </pic:nvPicPr>
+                  <pic:blipFill>
+                    <a:blip r:embed="rId15" cstate="print">
+                      <a:extLst>
+                        <a:ext uri="{28A0092B-C50C-407E-A947-70E740481C1C}">
+                          <a14:useLocalDpi xmlns:a14="http://schemas.microsoft.com/office/drawing/2010/main" val="0"/>
+                        </a:ext>
+                      </a:extLst>
+                    </a:blip>
+                    <a:srcRect/>
+                    <a:stretch>
+                      <a:fillRect/>
+                    </a:stretch>
+                  </pic:blipFill>
+                  <pic:spPr bwMode="auto">
+                    <a:xfrm>
+                      <a:off x="0" y="0"/>
+                      <a:ext cx="5396230" cy="3034030"/>
+                    </a:xfrm>
+                    <a:prstGeom prst="rect">
+                      <a:avLst/>
+                    </a:prstGeom>
+                    <a:noFill/>
+                    <a:ln>
+                      <a:noFill/>
+                    </a:ln>
+                  </pic:spPr>
+                </pic:pic>
+              </a:graphicData>
+            </a:graphic>
+          </wp:inline>
+        </w:drawing>
+      </w:r>
+    </w:p>
+    <w:p>
+      <w:pPr>
+        <w:spacing w:line="276" w:lineRule="auto"/>
+        <w:jc w:val="both"/>
+        <w:rPr>
+          <w:rFonts w:ascii="Times New Roman" w:hAnsi="Times New Roman" w:cs="Times New Roman"/>
+          <w:b/>
+          <w:bCs/>
+        </w:rPr>
+      </w:pPr>
+      <w:r>
+        <w:rPr>
+          <w:rFonts w:ascii="Times New Roman" w:hAnsi="Times New Roman" w:cs="Times New Roman"/>
+          <w:b/>
+          <w:bCs/>
+        </w:rPr>
+        <w:tab/>
+      </w:r>
+    </w:p>
+    <w:p>
+      <w:pPr>
+        <w:rPr>
+          <w:rFonts w:ascii="Times New Roman" w:hAnsi="Times New Roman" w:cs="Times New Roman"/>
+          <w:b/>
+          <w:bCs/>
+        </w:rPr>
+      </w:pPr>
+      <w:r>
+        <w:rPr>
+          <w:rFonts w:ascii="Times New Roman" w:hAnsi="Times New Roman" w:cs="Times New Roman"/>
+          <w:b/>
+          <w:bCs/>
+        </w:rPr>
+        <w:br w:type="page"/>
+      </w:r>
+    </w:p>
+    <w:p>
+      <w:pPr>
+        <w:spacing w:line="276" w:lineRule="auto"/>
+        <w:ind w:firstLine="708"/>
+        <w:jc w:val="both"/>
+        <w:rPr>
+          <w:rFonts w:ascii="Times New Roman" w:hAnsi="Times New Roman" w:cs="Times New Roman"/>
+          <w:b/>
+          <w:bCs/>
+        </w:rPr>
+      </w:pPr>
+      <w:r>
+        <w:rPr>
+          <w:rFonts w:ascii="Times New Roman" w:hAnsi="Times New Roman" w:cs="Times New Roman"/>
+          <w:b/>
+          <w:bCs/>
+        </w:rPr>
+        <w:lastRenderedPageBreak/>
+        <w:t>Esse é o código conteudo.css</w:t>
+      </w:r>
+    </w:p>
+    <w:p>
+      <w:pPr>
+        <w:spacing w:line="276" w:lineRule="auto"/>
+        <w:jc w:val="both"/>
+        <w:rPr>
+          <w:rFonts w:ascii="Times New Roman" w:hAnsi="Times New Roman" w:cs="Times New Roman"/>
+          <w:b/>
+          <w:bCs/>
+        </w:rPr>
+      </w:pPr>
+      <w:r>
+        <w:rPr>
+          <w:rFonts w:ascii="Times New Roman" w:hAnsi="Times New Roman" w:cs="Times New Roman"/>
+          <w:b/>
+          <w:bCs/>
+          <w:noProof/>
+        </w:rPr>
+        <w:drawing>
+          <wp:inline distT="0" distB="0" distL="0" distR="0" wp14:anchorId="1FB0EE06" wp14:editId="5EC35DE0">
+            <wp:extent cx="5396230" cy="3034030"/>
+            <wp:effectExtent l="0" t="0" r="0" b="0"/>
+            <wp:docPr id="1133127750" name="Imagem 19" descr="Tela de computador com texto preto sobre fundo branco&#10;&#10;Descrição gerada automaticamente"/>
+            <wp:cNvGraphicFramePr>
+              <a:graphicFrameLocks xmlns:a="http://schemas.openxmlformats.org/drawingml/2006/main" noChangeAspect="1"/>
+            </wp:cNvGraphicFramePr>
+            <a:graphic xmlns:a="http://schemas.openxmlformats.org/drawingml/2006/main">
+              <a:graphicData uri="http://schemas.openxmlformats.org/drawingml/2006/picture">
+                <pic:pic xmlns:pic="http://schemas.openxmlformats.org/drawingml/2006/picture">
+                  <pic:nvPicPr>
+                    <pic:cNvPr id="1133127750" name="Imagem 19" descr="Tela de computador com texto preto sobre fundo branco&#10;&#10;Descrição gerada automaticamente"/>
+                    <pic:cNvPicPr>
+                      <a:picLocks noChangeAspect="1" noChangeArrowheads="1"/>
+                    </pic:cNvPicPr>
+                  </pic:nvPicPr>
+                  <pic:blipFill>
+                    <a:blip r:embed="rId16" cstate="print">
+                      <a:extLst>
+                        <a:ext uri="{28A0092B-C50C-407E-A947-70E740481C1C}">
+                          <a14:useLocalDpi xmlns:a14="http://schemas.microsoft.com/office/drawing/2010/main" val="0"/>
+                        </a:ext>
+                      </a:extLst>
+                    </a:blip>
+                    <a:srcRect/>
+                    <a:stretch>
+                      <a:fillRect/>
+                    </a:stretch>
+                  </pic:blipFill>
+                  <pic:spPr bwMode="auto">
+                    <a:xfrm>
+                      <a:off x="0" y="0"/>
+                      <a:ext cx="5396230" cy="3034030"/>
+                    </a:xfrm>
+                    <a:prstGeom prst="rect">
+                      <a:avLst/>
+                    </a:prstGeom>
+                    <a:noFill/>
+                    <a:ln>
+                      <a:noFill/>
+                    </a:ln>
+                  </pic:spPr>
+                </pic:pic>
+              </a:graphicData>
+            </a:graphic>
+          </wp:inline>
+        </w:drawing>
+      </w:r>
+      <w:r>
+        <w:rPr>
+          <w:rFonts w:ascii="Times New Roman" w:hAnsi="Times New Roman" w:cs="Times New Roman"/>
+          <w:b/>
+          <w:bCs/>
+          <w:noProof/>
+        </w:rPr>
+        <w:drawing>
+          <wp:inline distT="0" distB="0" distL="0" distR="0" wp14:anchorId="56C22744" wp14:editId="48E45EDF">
+            <wp:extent cx="5396230" cy="3034030"/>
+            <wp:effectExtent l="0" t="0" r="0" b="0"/>
+            <wp:docPr id="697402449" name="Imagem 20"/>
+            <wp:cNvGraphicFramePr>
+              <a:graphicFrameLocks xmlns:a="http://schemas.openxmlformats.org/drawingml/2006/main" noChangeAspect="1"/>
+            </wp:cNvGraphicFramePr>
+            <a:graphic xmlns:a="http://schemas.openxmlformats.org/drawingml/2006/main">
+              <a:graphicData uri="http://schemas.openxmlformats.org/drawingml/2006/picture">
+                <pic:pic xmlns:pic="http://schemas.openxmlformats.org/drawingml/2006/picture">
+                  <pic:nvPicPr>
+                    <pic:cNvPr id="0" name="Picture 20"/>
+                    <pic:cNvPicPr>
+                      <a:picLocks noChangeAspect="1" noChangeArrowheads="1"/>
+                    </pic:cNvPicPr>
+                  </pic:nvPicPr>
+                  <pic:blipFill>
+                    <a:blip r:embed="rId17" cstate="print">
+                      <a:extLst>
+                        <a:ext uri="{28A0092B-C50C-407E-A947-70E740481C1C}">
+                          <a14:useLocalDpi xmlns:a14="http://schemas.microsoft.com/office/drawing/2010/main" val="0"/>
+                        </a:ext>
+                      </a:extLst>
+                    </a:blip>
+                    <a:srcRect/>
+                    <a:stretch>
+                      <a:fillRect/>
+                    </a:stretch>
+                  </pic:blipFill>
+                  <pic:spPr bwMode="auto">
+                    <a:xfrm>
+                      <a:off x="0" y="0"/>
+                      <a:ext cx="5396230" cy="3034030"/>
+                    </a:xfrm>
+                    <a:prstGeom prst="rect">
+                      <a:avLst/>
+                    </a:prstGeom>
+                    <a:noFill/>
+                    <a:ln>
+                      <a:noFill/>
+                    </a:ln>
+                  </pic:spPr>
+                </pic:pic>
+              </a:graphicData>
+            </a:graphic>
+          </wp:inline>
+        </w:drawing>
+      </w:r>
+    </w:p>
+    <w:p>
+      <w:pPr>
+        <w:spacing w:line="276" w:lineRule="auto"/>
+        <w:jc w:val="both"/>
+        <w:rPr>
+          <w:rFonts w:ascii="Times New Roman" w:hAnsi="Times New Roman" w:cs="Times New Roman"/>
+          <w:b/>
+          <w:bCs/>
+        </w:rPr>
+      </w:pPr>
+      <w:r>
+        <w:rPr>
+          <w:rFonts w:ascii="Times New Roman" w:hAnsi="Times New Roman" w:cs="Times New Roman"/>
+          <w:b/>
+          <w:bCs/>
+        </w:rPr>
+        <w:tab/>
+      </w:r>
+    </w:p>
+    <w:p>
+      <w:pPr>
+        <w:rPr>
+          <w:rFonts w:ascii="Times New Roman" w:hAnsi="Times New Roman" w:cs="Times New Roman"/>
+          <w:b/>
+          <w:bCs/>
+        </w:rPr>
+      </w:pPr>
+      <w:r>
+        <w:rPr>
+          <w:rFonts w:ascii="Times New Roman" w:hAnsi="Times New Roman" w:cs="Times New Roman"/>
+          <w:b/>
+          <w:bCs/>
+        </w:rPr>
+        <w:br w:type="page"/>
+      </w:r>
+    </w:p>
+    <w:p>
+      <w:pPr>
+        <w:spacing w:line="276" w:lineRule="auto"/>
+        <w:ind w:firstLine="708"/>
+        <w:jc w:val="both"/>
+        <w:rPr>
+          <w:rFonts w:ascii="Times New Roman" w:hAnsi="Times New Roman" w:cs="Times New Roman"/>
+          <w:b/>
+          <w:bCs/>
+        </w:rPr>
+      </w:pPr>
+      <w:r>
+        <w:rPr>
+          <w:rFonts w:ascii="Times New Roman" w:hAnsi="Times New Roman" w:cs="Times New Roman"/>
+          <w:b/>
+          <w:bCs/>
+        </w:rPr>
+        <w:lastRenderedPageBreak/>
+        <w:t>Esse é o código cabecalho.css</w:t>
+      </w:r>
+    </w:p>
+    <w:p>
+      <w:pPr>
+        <w:spacing w:line="276" w:lineRule="auto"/>
+        <w:jc w:val="both"/>
+        <w:rPr>
+          <w:rFonts w:ascii="Times New Roman" w:hAnsi="Times New Roman" w:cs="Times New Roman"/>
+          <w:b/>
+          <w:bCs/>
+        </w:rPr>
+      </w:pPr>
+      <w:r>
+        <w:rPr>
+          <w:rFonts w:ascii="Times New Roman" w:hAnsi="Times New Roman" w:cs="Times New Roman"/>
+          <w:b/>
+          <w:bCs/>
+          <w:noProof/>
+        </w:rPr>
+        <w:drawing>
+          <wp:inline distT="0" distB="0" distL="0" distR="0" wp14:anchorId="0AA3EDE1" wp14:editId="47F4CE4C">
+            <wp:extent cx="5396230" cy="3034030"/>
+            <wp:effectExtent l="0" t="0" r="0" b="0"/>
+            <wp:docPr id="1391548448" name="Imagem 21" descr="Tela de computador com texto preto sobre fundo branco&#10;&#10;Descrição gerada automaticamente"/>
+            <wp:cNvGraphicFramePr>
+              <a:graphicFrameLocks xmlns:a="http://schemas.openxmlformats.org/drawingml/2006/main" noChangeAspect="1"/>
+            </wp:cNvGraphicFramePr>
+            <a:graphic xmlns:a="http://schemas.openxmlformats.org/drawingml/2006/main">
+              <a:graphicData uri="http://schemas.openxmlformats.org/drawingml/2006/picture">
+                <pic:pic xmlns:pic="http://schemas.openxmlformats.org/drawingml/2006/picture">
+                  <pic:nvPicPr>
+                    <pic:cNvPr id="1391548448" name="Imagem 21" descr="Tela de computador com texto preto sobre fundo branco&#10;&#10;Descrição gerada automaticamente"/>
+                    <pic:cNvPicPr>
+                      <a:picLocks noChangeAspect="1" noChangeArrowheads="1"/>
+                    </pic:cNvPicPr>
+                  </pic:nvPicPr>
+                  <pic:blipFill>
+                    <a:blip r:embed="rId18" cstate="print">
+                      <a:extLst>
+                        <a:ext uri="{28A0092B-C50C-407E-A947-70E740481C1C}">
+                          <a14:useLocalDpi xmlns:a14="http://schemas.microsoft.com/office/drawing/2010/main" val="0"/>
+                        </a:ext>
+                      </a:extLst>
+                    </a:blip>
+                    <a:srcRect/>
+                    <a:stretch>
+                      <a:fillRect/>
+                    </a:stretch>
+                  </pic:blipFill>
+                  <pic:spPr bwMode="auto">
+                    <a:xfrm>
+                      <a:off x="0" y="0"/>
+                      <a:ext cx="5396230" cy="3034030"/>
+                    </a:xfrm>
+                    <a:prstGeom prst="rect">
+                      <a:avLst/>
+                    </a:prstGeom>
+                    <a:noFill/>
+                    <a:ln>
+                      <a:noFill/>
+                    </a:ln>
+                  </pic:spPr>
+                </pic:pic>
+              </a:graphicData>
+            </a:graphic>
+          </wp:inline>
+        </w:drawing>
+      </w:r>
+      <w:r>
+        <w:rPr>
+          <w:rFonts w:ascii="Times New Roman" w:hAnsi="Times New Roman" w:cs="Times New Roman"/>
+          <w:b/>
+          <w:bCs/>
+          <w:noProof/>
+        </w:rPr>
+        <w:drawing>
+          <wp:inline distT="0" distB="0" distL="0" distR="0" wp14:anchorId="7A189CCE" wp14:editId="40E3B1BC">
+            <wp:extent cx="5396230" cy="3034030"/>
+            <wp:effectExtent l="0" t="0" r="0" b="0"/>
+            <wp:docPr id="640206005" name="Imagem 22"/>
+            <wp:cNvGraphicFramePr>
+              <a:graphicFrameLocks xmlns:a="http://schemas.openxmlformats.org/drawingml/2006/main" noChangeAspect="1"/>
+            </wp:cNvGraphicFramePr>
+            <a:graphic xmlns:a="http://schemas.openxmlformats.org/drawingml/2006/main">
+              <a:graphicData uri="http://schemas.openxmlformats.org/drawingml/2006/picture">
+                <pic:pic xmlns:pic="http://schemas.openxmlformats.org/drawingml/2006/picture">
+                  <pic:nvPicPr>
+                    <pic:cNvPr id="0" name="Picture 22"/>
+                    <pic:cNvPicPr>
+                      <a:picLocks noChangeAspect="1" noChangeArrowheads="1"/>
+                    </pic:cNvPicPr>
+                  </pic:nvPicPr>
+                  <pic:blipFill>
+                    <a:blip r:embed="rId19" cstate="print">
+                      <a:extLst>
+                        <a:ext uri="{28A0092B-C50C-407E-A947-70E740481C1C}">
+                          <a14:useLocalDpi xmlns:a14="http://schemas.microsoft.com/office/drawing/2010/main" val="0"/>
+                        </a:ext>
+                      </a:extLst>
+                    </a:blip>
+                    <a:srcRect/>
+                    <a:stretch>
+                      <a:fillRect/>
+                    </a:stretch>
+                  </pic:blipFill>
+                  <pic:spPr bwMode="auto">
+                    <a:xfrm>
+                      <a:off x="0" y="0"/>
+                      <a:ext cx="5396230" cy="3034030"/>
+                    </a:xfrm>
+                    <a:prstGeom prst="rect">
+                      <a:avLst/>
+                    </a:prstGeom>
+                    <a:noFill/>
+                    <a:ln>
+                      <a:noFill/>
+                    </a:ln>
+                  </pic:spPr>
+                </pic:pic>
+              </a:graphicData>
+            </a:graphic>
+          </wp:inline>
+        </w:drawing>
+      </w:r>
+    </w:p>
+    <w:p>
+      <w:pPr>
+        <w:spacing w:line="276" w:lineRule="auto"/>
+        <w:jc w:val="both"/>
+        <w:rPr>
+          <w:rFonts w:ascii="Times New Roman" w:hAnsi="Times New Roman" w:cs="Times New Roman"/>
+          <w:b/>
+          <w:bCs/>
+        </w:rPr>
+      </w:pPr>
+      <w:r>
+        <w:rPr>
+          <w:rFonts w:ascii="Times New Roman" w:hAnsi="Times New Roman" w:cs="Times New Roman"/>
+          <w:b/>
+          <w:bCs/>
+        </w:rPr>
+        <w:tab/>
+      </w:r>
+    </w:p>
+    <w:p>
+      <w:pPr>
+        <w:rPr>
+          <w:rFonts w:ascii="Times New Roman" w:hAnsi="Times New Roman" w:cs="Times New Roman"/>
+          <w:b/>
+          <w:bCs/>
+        </w:rPr>
+      </w:pPr>
+      <w:r>
+        <w:rPr>
+          <w:rFonts w:ascii="Times New Roman" w:hAnsi="Times New Roman" w:cs="Times New Roman"/>
+          <w:b/>
+          <w:bCs/>
+        </w:rPr>
+        <w:br w:type="page"/>
+      </w:r>
+    </w:p>
+    <w:p>
+      <w:pPr>
+        <w:spacing w:line="276" w:lineRule="auto"/>
+        <w:ind w:firstLine="708"/>
+        <w:jc w:val="both"/>
+        <w:rPr>
+          <w:rFonts w:ascii="Times New Roman" w:hAnsi="Times New Roman" w:cs="Times New Roman"/>
+          <w:b/>
+          <w:bCs/>
+        </w:rPr>
+      </w:pPr>
+      <w:r>
+        <w:rPr>
+          <w:rFonts w:ascii="Times New Roman" w:hAnsi="Times New Roman" w:cs="Times New Roman"/>
+          <w:b/>
+          <w:bCs/>
+        </w:rPr>
+        <w:lastRenderedPageBreak/>
+        <w:t>Esse é o código breakpoint.css.</w:t>
+      </w:r>
+    </w:p>
+    <w:p>
+      <w:pPr>
+        <w:spacing w:line="276" w:lineRule="auto"/>
+        <w:jc w:val="both"/>
+        <w:rPr>
+          <w:rFonts w:ascii="Times New Roman" w:hAnsi="Times New Roman" w:cs="Times New Roman"/>
+          <w:b/>
+          <w:bCs/>
+        </w:rPr>
+      </w:pPr>
+      <w:r>
+        <w:rPr>
+          <w:rFonts w:ascii="Times New Roman" w:hAnsi="Times New Roman" w:cs="Times New Roman"/>
+          <w:b/>
+          <w:bCs/>
+          <w:noProof/>
+        </w:rPr>
+        <w:drawing>
+          <wp:inline distT="0" distB="0" distL="0" distR="0" wp14:anchorId="69563691" wp14:editId="6A949955">
+            <wp:extent cx="5396230" cy="3034030"/>
+            <wp:effectExtent l="0" t="0" r="0" b="0"/>
+            <wp:docPr id="130474886" name="Imagem 23"/>
+            <wp:cNvGraphicFramePr>
+              <a:graphicFrameLocks xmlns:a="http://schemas.openxmlformats.org/drawingml/2006/main" noChangeAspect="1"/>
+            </wp:cNvGraphicFramePr>
+            <a:graphic xmlns:a="http://schemas.openxmlformats.org/drawingml/2006/main">
+              <a:graphicData uri="http://schemas.openxmlformats.org/drawingml/2006/picture">
+                <pic:pic xmlns:pic="http://schemas.openxmlformats.org/drawingml/2006/picture">
+                  <pic:nvPicPr>
+                    <pic:cNvPr id="0" name="Picture 23"/>
+                    <pic:cNvPicPr>
+                      <a:picLocks noChangeAspect="1" noChangeArrowheads="1"/>
+                    </pic:cNvPicPr>
+                  </pic:nvPicPr>
+                  <pic:blipFill>
+                    <a:blip r:embed="rId20" cstate="print">
+                      <a:extLst>
+                        <a:ext uri="{28A0092B-C50C-407E-A947-70E740481C1C}">
+                          <a14:useLocalDpi xmlns:a14="http://schemas.microsoft.com/office/drawing/2010/main" val="0"/>
+                        </a:ext>
+                      </a:extLst>
+                    </a:blip>
+                    <a:srcRect/>
+                    <a:stretch>
+                      <a:fillRect/>
+                    </a:stretch>
+                  </pic:blipFill>
+                  <pic:spPr bwMode="auto">
+                    <a:xfrm>
+                      <a:off x="0" y="0"/>
+                      <a:ext cx="5396230" cy="3034030"/>
+                    </a:xfrm>
+                    <a:prstGeom prst="rect">
+                      <a:avLst/>
+                    </a:prstGeom>
+                    <a:noFill/>
+                    <a:ln>
+                      <a:noFill/>
+                    </a:ln>
+                  </pic:spPr>
+                </pic:pic>
+              </a:graphicData>
+            </a:graphic>
+          </wp:inline>
+        </w:drawing>
+      </w:r>
     </w:p>
     <w:sectPr>
       <w:pgSz w:w="11906" w:h="16838"/>

</xml_diff>